<commit_message>
Added new changes in 1_developer to architect.docx
</commit_message>
<xml_diff>
--- a/1_Developer_to_Architect.docx
+++ b/1_Developer_to_Architect.docx
@@ -4,16 +4,723 @@
   <w:body>
     <w:p>
       <w:pPr>
+        <w:pStyle w:val="Title"/>
+        <w:spacing w:line="480" w:lineRule="auto"/>
+        <w:jc w:val="center"/>
+      </w:pPr>
+      <w:r>
+        <w:t>Developer to Architect</w:t>
+      </w:r>
+    </w:p>
+    <w:p>
+      <w:pPr>
+        <w:pStyle w:val="TOC1"/>
+        <w:tabs>
+          <w:tab w:val="left" w:pos="440"/>
+          <w:tab w:val="right" w:leader="dot" w:pos="9016"/>
+        </w:tabs>
+        <w:rPr>
+          <w:rFonts w:eastAsiaTheme="minorEastAsia"/>
+          <w:b w:val="0"/>
+          <w:noProof/>
+          <w:lang w:eastAsia="en-IN"/>
+        </w:rPr>
+      </w:pPr>
+      <w:r>
+        <w:fldChar w:fldCharType="begin"/>
+      </w:r>
+      <w:r>
+        <w:instrText xml:space="preserve"> TOC \o \h \z \u </w:instrText>
+      </w:r>
+      <w:r>
+        <w:fldChar w:fldCharType="separate"/>
+      </w:r>
+      <w:hyperlink w:anchor="_Toc90243504" w:history="1">
+        <w:r>
+          <w:rPr>
+            <w:rStyle w:val="Hyperlink"/>
+            <w:noProof/>
+          </w:rPr>
+          <w:t>1)</w:t>
+        </w:r>
+        <w:r>
+          <w:rPr>
+            <w:rFonts w:eastAsiaTheme="minorEastAsia"/>
+            <w:b w:val="0"/>
+            <w:noProof/>
+            <w:lang w:eastAsia="en-IN"/>
+          </w:rPr>
+          <w:tab/>
+        </w:r>
+        <w:r>
+          <w:rPr>
+            <w:rStyle w:val="Hyperlink"/>
+            <w:noProof/>
+          </w:rPr>
+          <w:t>The Software Architect's Role in the Enterprise</w:t>
+        </w:r>
+        <w:r>
+          <w:rPr>
+            <w:noProof/>
+            <w:webHidden/>
+          </w:rPr>
+          <w:tab/>
+        </w:r>
+        <w:r>
+          <w:rPr>
+            <w:noProof/>
+            <w:webHidden/>
+          </w:rPr>
+          <w:fldChar w:fldCharType="begin"/>
+        </w:r>
+        <w:r>
+          <w:rPr>
+            <w:noProof/>
+            <w:webHidden/>
+          </w:rPr>
+          <w:instrText xml:space="preserve"> PAGEREF _Toc90243504 \h </w:instrText>
+        </w:r>
+        <w:r>
+          <w:rPr>
+            <w:noProof/>
+            <w:webHidden/>
+          </w:rPr>
+        </w:r>
+        <w:r>
+          <w:rPr>
+            <w:noProof/>
+            <w:webHidden/>
+          </w:rPr>
+          <w:fldChar w:fldCharType="separate"/>
+        </w:r>
+        <w:r>
+          <w:rPr>
+            <w:noProof/>
+            <w:webHidden/>
+          </w:rPr>
+          <w:t>1</w:t>
+        </w:r>
+        <w:r>
+          <w:rPr>
+            <w:noProof/>
+            <w:webHidden/>
+          </w:rPr>
+          <w:fldChar w:fldCharType="end"/>
+        </w:r>
+      </w:hyperlink>
+    </w:p>
+    <w:p>
+      <w:pPr>
+        <w:pStyle w:val="TOC2"/>
+        <w:tabs>
+          <w:tab w:val="right" w:leader="dot" w:pos="9016"/>
+        </w:tabs>
+        <w:rPr>
+          <w:rFonts w:eastAsiaTheme="minorEastAsia"/>
+          <w:noProof/>
+          <w:lang w:eastAsia="en-IN"/>
+        </w:rPr>
+      </w:pPr>
+      <w:hyperlink w:anchor="_Toc90243505" w:history="1">
+        <w:r>
+          <w:rPr>
+            <w:rStyle w:val="Hyperlink"/>
+            <w:noProof/>
+          </w:rPr>
+          <w:t>General problems / points with the legacy applications</w:t>
+        </w:r>
+        <w:r>
+          <w:rPr>
+            <w:noProof/>
+            <w:webHidden/>
+          </w:rPr>
+          <w:tab/>
+        </w:r>
+        <w:r>
+          <w:rPr>
+            <w:noProof/>
+            <w:webHidden/>
+          </w:rPr>
+          <w:fldChar w:fldCharType="begin"/>
+        </w:r>
+        <w:r>
+          <w:rPr>
+            <w:noProof/>
+            <w:webHidden/>
+          </w:rPr>
+          <w:instrText xml:space="preserve"> PAGEREF _Toc90243505 \h </w:instrText>
+        </w:r>
+        <w:r>
+          <w:rPr>
+            <w:noProof/>
+            <w:webHidden/>
+          </w:rPr>
+        </w:r>
+        <w:r>
+          <w:rPr>
+            <w:noProof/>
+            <w:webHidden/>
+          </w:rPr>
+          <w:fldChar w:fldCharType="separate"/>
+        </w:r>
+        <w:r>
+          <w:rPr>
+            <w:noProof/>
+            <w:webHidden/>
+          </w:rPr>
+          <w:t>1</w:t>
+        </w:r>
+        <w:r>
+          <w:rPr>
+            <w:noProof/>
+            <w:webHidden/>
+          </w:rPr>
+          <w:fldChar w:fldCharType="end"/>
+        </w:r>
+      </w:hyperlink>
+    </w:p>
+    <w:p>
+      <w:pPr>
+        <w:pStyle w:val="TOC2"/>
+        <w:tabs>
+          <w:tab w:val="right" w:leader="dot" w:pos="9016"/>
+        </w:tabs>
+        <w:rPr>
+          <w:rFonts w:eastAsiaTheme="minorEastAsia"/>
+          <w:noProof/>
+          <w:lang w:eastAsia="en-IN"/>
+        </w:rPr>
+      </w:pPr>
+      <w:hyperlink w:anchor="_Toc90243506" w:history="1">
+        <w:r>
+          <w:rPr>
+            <w:rStyle w:val="Hyperlink"/>
+            <w:noProof/>
+          </w:rPr>
+          <w:t>Who is Software Architect?</w:t>
+        </w:r>
+        <w:r>
+          <w:rPr>
+            <w:noProof/>
+            <w:webHidden/>
+          </w:rPr>
+          <w:tab/>
+        </w:r>
+        <w:r>
+          <w:rPr>
+            <w:noProof/>
+            <w:webHidden/>
+          </w:rPr>
+          <w:fldChar w:fldCharType="begin"/>
+        </w:r>
+        <w:r>
+          <w:rPr>
+            <w:noProof/>
+            <w:webHidden/>
+          </w:rPr>
+          <w:instrText xml:space="preserve"> PAGEREF _Toc90243506 \h </w:instrText>
+        </w:r>
+        <w:r>
+          <w:rPr>
+            <w:noProof/>
+            <w:webHidden/>
+          </w:rPr>
+        </w:r>
+        <w:r>
+          <w:rPr>
+            <w:noProof/>
+            <w:webHidden/>
+          </w:rPr>
+          <w:fldChar w:fldCharType="separate"/>
+        </w:r>
+        <w:r>
+          <w:rPr>
+            <w:noProof/>
+            <w:webHidden/>
+          </w:rPr>
+          <w:t>3</w:t>
+        </w:r>
+        <w:r>
+          <w:rPr>
+            <w:noProof/>
+            <w:webHidden/>
+          </w:rPr>
+          <w:fldChar w:fldCharType="end"/>
+        </w:r>
+      </w:hyperlink>
+    </w:p>
+    <w:p>
+      <w:pPr>
+        <w:pStyle w:val="TOC3"/>
+        <w:tabs>
+          <w:tab w:val="right" w:leader="dot" w:pos="9016"/>
+        </w:tabs>
+        <w:rPr>
+          <w:rFonts w:cstheme="minorBidi"/>
+          <w:noProof/>
+          <w:lang w:val="en-IN" w:eastAsia="en-IN"/>
+        </w:rPr>
+      </w:pPr>
+      <w:hyperlink w:anchor="_Toc90243507" w:history="1">
+        <w:r>
+          <w:rPr>
+            <w:rStyle w:val="Hyperlink"/>
+            <w:noProof/>
+          </w:rPr>
+          <w:t>Wikipedia says….</w:t>
+        </w:r>
+        <w:r>
+          <w:rPr>
+            <w:noProof/>
+            <w:webHidden/>
+          </w:rPr>
+          <w:tab/>
+        </w:r>
+        <w:r>
+          <w:rPr>
+            <w:noProof/>
+            <w:webHidden/>
+          </w:rPr>
+          <w:fldChar w:fldCharType="begin"/>
+        </w:r>
+        <w:r>
+          <w:rPr>
+            <w:noProof/>
+            <w:webHidden/>
+          </w:rPr>
+          <w:instrText xml:space="preserve"> PAGEREF _Toc90243507 \h </w:instrText>
+        </w:r>
+        <w:r>
+          <w:rPr>
+            <w:noProof/>
+            <w:webHidden/>
+          </w:rPr>
+        </w:r>
+        <w:r>
+          <w:rPr>
+            <w:noProof/>
+            <w:webHidden/>
+          </w:rPr>
+          <w:fldChar w:fldCharType="separate"/>
+        </w:r>
+        <w:r>
+          <w:rPr>
+            <w:noProof/>
+            <w:webHidden/>
+          </w:rPr>
+          <w:t>4</w:t>
+        </w:r>
+        <w:r>
+          <w:rPr>
+            <w:noProof/>
+            <w:webHidden/>
+          </w:rPr>
+          <w:fldChar w:fldCharType="end"/>
+        </w:r>
+      </w:hyperlink>
+    </w:p>
+    <w:p>
+      <w:pPr>
+        <w:pStyle w:val="TOC3"/>
+        <w:tabs>
+          <w:tab w:val="right" w:leader="dot" w:pos="9016"/>
+        </w:tabs>
+        <w:rPr>
+          <w:rFonts w:cstheme="minorBidi"/>
+          <w:noProof/>
+          <w:lang w:val="en-IN" w:eastAsia="en-IN"/>
+        </w:rPr>
+      </w:pPr>
+      <w:hyperlink w:anchor="_Toc90243508" w:history="1">
+        <w:r>
+          <w:rPr>
+            <w:rStyle w:val="Hyperlink"/>
+            <w:noProof/>
+          </w:rPr>
+          <w:t>Described by Rebecca Grinter article: System Architecture, Product Designing and Social Engineering describe architect is…</w:t>
+        </w:r>
+        <w:r>
+          <w:rPr>
+            <w:noProof/>
+            <w:webHidden/>
+          </w:rPr>
+          <w:tab/>
+        </w:r>
+        <w:r>
+          <w:rPr>
+            <w:noProof/>
+            <w:webHidden/>
+          </w:rPr>
+          <w:fldChar w:fldCharType="begin"/>
+        </w:r>
+        <w:r>
+          <w:rPr>
+            <w:noProof/>
+            <w:webHidden/>
+          </w:rPr>
+          <w:instrText xml:space="preserve"> PAGEREF _Toc90243508 \h </w:instrText>
+        </w:r>
+        <w:r>
+          <w:rPr>
+            <w:noProof/>
+            <w:webHidden/>
+          </w:rPr>
+        </w:r>
+        <w:r>
+          <w:rPr>
+            <w:noProof/>
+            <w:webHidden/>
+          </w:rPr>
+          <w:fldChar w:fldCharType="separate"/>
+        </w:r>
+        <w:r>
+          <w:rPr>
+            <w:noProof/>
+            <w:webHidden/>
+          </w:rPr>
+          <w:t>4</w:t>
+        </w:r>
+        <w:r>
+          <w:rPr>
+            <w:noProof/>
+            <w:webHidden/>
+          </w:rPr>
+          <w:fldChar w:fldCharType="end"/>
+        </w:r>
+      </w:hyperlink>
+    </w:p>
+    <w:p>
+      <w:pPr>
+        <w:pStyle w:val="TOC2"/>
+        <w:tabs>
+          <w:tab w:val="right" w:leader="dot" w:pos="9016"/>
+        </w:tabs>
+        <w:rPr>
+          <w:rFonts w:eastAsiaTheme="minorEastAsia"/>
+          <w:noProof/>
+          <w:lang w:eastAsia="en-IN"/>
+        </w:rPr>
+      </w:pPr>
+      <w:hyperlink w:anchor="_Toc90243509" w:history="1">
+        <w:r>
+          <w:rPr>
+            <w:rStyle w:val="Hyperlink"/>
+            <w:noProof/>
+          </w:rPr>
+          <w:t>Architect Skills: What is an</w:t>
+        </w:r>
+        <w:r>
+          <w:rPr>
+            <w:rStyle w:val="Hyperlink"/>
+            <w:noProof/>
+          </w:rPr>
+          <w:t xml:space="preserve"> </w:t>
+        </w:r>
+        <w:r>
+          <w:rPr>
+            <w:rStyle w:val="Hyperlink"/>
+            <w:noProof/>
+          </w:rPr>
+          <w:t>Architect expected to be skilled at?</w:t>
+        </w:r>
+        <w:r>
+          <w:rPr>
+            <w:noProof/>
+            <w:webHidden/>
+          </w:rPr>
+          <w:tab/>
+        </w:r>
+        <w:r>
+          <w:rPr>
+            <w:noProof/>
+            <w:webHidden/>
+          </w:rPr>
+          <w:fldChar w:fldCharType="begin"/>
+        </w:r>
+        <w:r>
+          <w:rPr>
+            <w:noProof/>
+            <w:webHidden/>
+          </w:rPr>
+          <w:instrText xml:space="preserve"> PAGEREF _Toc90243509 \h </w:instrText>
+        </w:r>
+        <w:r>
+          <w:rPr>
+            <w:noProof/>
+            <w:webHidden/>
+          </w:rPr>
+        </w:r>
+        <w:r>
+          <w:rPr>
+            <w:noProof/>
+            <w:webHidden/>
+          </w:rPr>
+          <w:fldChar w:fldCharType="separate"/>
+        </w:r>
+        <w:r>
+          <w:rPr>
+            <w:noProof/>
+            <w:webHidden/>
+          </w:rPr>
+          <w:t>7</w:t>
+        </w:r>
+        <w:r>
+          <w:rPr>
+            <w:noProof/>
+            <w:webHidden/>
+          </w:rPr>
+          <w:fldChar w:fldCharType="end"/>
+        </w:r>
+      </w:hyperlink>
+    </w:p>
+    <w:p>
+      <w:r>
+        <w:fldChar w:fldCharType="end"/>
+      </w:r>
+    </w:p>
+    <w:p>
+      <w:pPr>
         <w:pStyle w:val="Heading1"/>
-        <w:spacing w:line="480" w:lineRule="auto"/>
-        <w:jc w:val="center"/>
-      </w:pPr>
-      <w:r>
-        <w:t>Developer to Architect</w:t>
-      </w:r>
-    </w:p>
-    <w:p>
-      <w:pPr>
+        <w:numPr>
+          <w:ilvl w:val="0"/>
+          <w:numId w:val="4"/>
+        </w:numPr>
+        <w:spacing w:line="480" w:lineRule="auto"/>
+      </w:pPr>
+      <w:bookmarkStart w:id="0" w:name="_Toc90243504"/>
+      <w:r>
+        <w:t>The Software Architect's Role in the Enterprise</w:t>
+      </w:r>
+      <w:bookmarkEnd w:id="0"/>
+    </w:p>
+    <w:p>
+      <w:pPr>
+        <w:pStyle w:val="Heading2"/>
+        <w:spacing w:line="480" w:lineRule="auto"/>
+      </w:pPr>
+      <w:bookmarkStart w:id="1" w:name="_Toc90243505"/>
+      <w:r>
+        <w:t xml:space="preserve">General problems </w:t>
+      </w:r>
+      <w:r>
+        <w:t xml:space="preserve">/ </w:t>
+      </w:r>
+      <w:r>
+        <w:t>p</w:t>
+      </w:r>
+      <w:r>
+        <w:t xml:space="preserve">oints </w:t>
+      </w:r>
+      <w:r>
+        <w:t xml:space="preserve">with the </w:t>
+      </w:r>
+      <w:r>
+        <w:t>legacy applications</w:t>
+      </w:r>
+      <w:bookmarkEnd w:id="1"/>
+    </w:p>
+    <w:p>
+      <w:pPr>
+        <w:spacing w:line="480" w:lineRule="auto"/>
+      </w:pPr>
+      <w:r>
+        <w:t>When the legacy application is already designed, we have general below questions such as…</w:t>
+      </w:r>
+    </w:p>
+    <w:p>
+      <w:pPr>
+        <w:pStyle w:val="ListParagraph"/>
+        <w:numPr>
+          <w:ilvl w:val="0"/>
+          <w:numId w:val="1"/>
+        </w:numPr>
+        <w:spacing w:line="480" w:lineRule="auto"/>
+      </w:pPr>
+      <w:r>
+        <w:t>Current state or positions of your application</w:t>
+      </w:r>
+    </w:p>
+    <w:p>
+      <w:pPr>
+        <w:pStyle w:val="ListParagraph"/>
+        <w:numPr>
+          <w:ilvl w:val="0"/>
+          <w:numId w:val="1"/>
+        </w:numPr>
+        <w:spacing w:line="480" w:lineRule="auto"/>
+      </w:pPr>
+      <w:r>
+        <w:t>Siloed (</w:t>
+      </w:r>
+      <w:r>
+        <w:t>any software that functions on its own to solve a problem</w:t>
+      </w:r>
+      <w:r>
+        <w:t xml:space="preserve">) Design </w:t>
+      </w:r>
+    </w:p>
+    <w:p>
+      <w:pPr>
+        <w:spacing w:line="480" w:lineRule="auto"/>
+        <w:ind w:left="720"/>
+      </w:pPr>
+      <w:r>
+        <w:t>[Architecture of the design]</w:t>
+      </w:r>
+    </w:p>
+    <w:p>
+      <w:pPr>
+        <w:pStyle w:val="ListParagraph"/>
+        <w:numPr>
+          <w:ilvl w:val="0"/>
+          <w:numId w:val="1"/>
+        </w:numPr>
+        <w:spacing w:line="480" w:lineRule="auto"/>
+      </w:pPr>
+      <w:r>
+        <w:t>Application is in use or no-use</w:t>
+      </w:r>
+    </w:p>
+    <w:p>
+      <w:pPr>
+        <w:pStyle w:val="ListParagraph"/>
+        <w:numPr>
+          <w:ilvl w:val="0"/>
+          <w:numId w:val="1"/>
+        </w:numPr>
+        <w:spacing w:line="480" w:lineRule="auto"/>
+      </w:pPr>
+      <w:r>
+        <w:t>Poor design</w:t>
+      </w:r>
+    </w:p>
+    <w:p>
+      <w:pPr>
+        <w:pStyle w:val="ListParagraph"/>
+        <w:numPr>
+          <w:ilvl w:val="0"/>
+          <w:numId w:val="1"/>
+        </w:numPr>
+        <w:spacing w:line="480" w:lineRule="auto"/>
+      </w:pPr>
+      <w:r>
+        <w:t>Why application needs to re-design?</w:t>
+      </w:r>
+    </w:p>
+    <w:p>
+      <w:pPr>
+        <w:pStyle w:val="ListParagraph"/>
+        <w:numPr>
+          <w:ilvl w:val="0"/>
+          <w:numId w:val="1"/>
+        </w:numPr>
+        <w:spacing w:line="480" w:lineRule="auto"/>
+      </w:pPr>
+      <w:r>
+        <w:t>Same discussion over and over</w:t>
+      </w:r>
+    </w:p>
+    <w:p>
+      <w:pPr>
+        <w:pStyle w:val="ListParagraph"/>
+        <w:numPr>
+          <w:ilvl w:val="0"/>
+          <w:numId w:val="1"/>
+        </w:numPr>
+        <w:spacing w:line="480" w:lineRule="auto"/>
+      </w:pPr>
+      <w:r>
+        <w:t>No time</w:t>
+      </w:r>
+    </w:p>
+    <w:p>
+      <w:pPr>
+        <w:pStyle w:val="ListParagraph"/>
+        <w:numPr>
+          <w:ilvl w:val="0"/>
+          <w:numId w:val="1"/>
+        </w:numPr>
+        <w:spacing w:line="480" w:lineRule="auto"/>
+      </w:pPr>
+      <w:r>
+        <w:t>No resource</w:t>
+      </w:r>
+    </w:p>
+    <w:p>
+      <w:pPr>
+        <w:pStyle w:val="ListParagraph"/>
+        <w:numPr>
+          <w:ilvl w:val="0"/>
+          <w:numId w:val="1"/>
+        </w:numPr>
+        <w:spacing w:line="480" w:lineRule="auto"/>
+      </w:pPr>
+      <w:r>
+        <w:t>Need to design newly</w:t>
+      </w:r>
+    </w:p>
+    <w:p>
+      <w:pPr>
+        <w:pStyle w:val="ListParagraph"/>
+        <w:spacing w:line="480" w:lineRule="auto"/>
+      </w:pPr>
+      <w:r>
+        <w:t>Etc…</w:t>
+      </w:r>
+    </w:p>
+    <w:p>
+      <w:pPr>
+        <w:pStyle w:val="ListParagraph"/>
+        <w:numPr>
+          <w:ilvl w:val="0"/>
+          <w:numId w:val="2"/>
+        </w:numPr>
+        <w:spacing w:line="480" w:lineRule="auto"/>
+      </w:pPr>
+      <w:r>
+        <w:t>Redesign of the application is difficult</w:t>
+      </w:r>
+    </w:p>
+    <w:p>
+      <w:pPr>
+        <w:pStyle w:val="ListParagraph"/>
+        <w:numPr>
+          <w:ilvl w:val="0"/>
+          <w:numId w:val="2"/>
+        </w:numPr>
+        <w:spacing w:line="480" w:lineRule="auto"/>
+      </w:pPr>
+      <w:r>
+        <w:lastRenderedPageBreak/>
+        <w:t xml:space="preserve">Sometimes we found the </w:t>
+      </w:r>
+      <w:r>
+        <w:t>solution,</w:t>
+      </w:r>
+      <w:r>
+        <w:t xml:space="preserve"> but we can’t implement them due to time constraint or business doesn’t see the benefits</w:t>
+      </w:r>
+    </w:p>
+    <w:p>
+      <w:r>
+        <w:br w:type="page"/>
+      </w:r>
+    </w:p>
+    <w:p>
+      <w:pPr>
+        <w:pStyle w:val="Heading2"/>
+        <w:spacing w:line="480" w:lineRule="auto"/>
+      </w:pPr>
+      <w:bookmarkStart w:id="2" w:name="_Toc90243506"/>
+      <w:r>
+        <w:lastRenderedPageBreak/>
+        <w:t>Who is Software Architect?</w:t>
+      </w:r>
+      <w:bookmarkEnd w:id="2"/>
+    </w:p>
+    <w:p>
+      <w:pPr>
+        <w:pStyle w:val="ListParagraph"/>
         <w:spacing w:line="480" w:lineRule="auto"/>
         <w:rPr>
           <w:b/>
@@ -22,59 +729,1123 @@
       </w:pPr>
       <w:r>
         <w:rPr>
+          <w:noProof/>
+        </w:rPr>
+        <w:drawing>
+          <wp:inline distT="0" distB="0" distL="0" distR="0" wp14:anchorId="461FA690" wp14:editId="401294A1">
+            <wp:extent cx="4969191" cy="2794000"/>
+            <wp:effectExtent l="0" t="0" r="3175" b="6350"/>
+            <wp:docPr id="1" name="Picture 1"/>
+            <wp:cNvGraphicFramePr>
+              <a:graphicFrameLocks xmlns:a="http://schemas.openxmlformats.org/drawingml/2006/main" noChangeAspect="1"/>
+            </wp:cNvGraphicFramePr>
+            <a:graphic xmlns:a="http://schemas.openxmlformats.org/drawingml/2006/main">
+              <a:graphicData uri="http://schemas.openxmlformats.org/drawingml/2006/picture">
+                <pic:pic xmlns:pic="http://schemas.openxmlformats.org/drawingml/2006/picture">
+                  <pic:nvPicPr>
+                    <pic:cNvPr id="1" name=""/>
+                    <pic:cNvPicPr/>
+                  </pic:nvPicPr>
+                  <pic:blipFill>
+                    <a:blip r:embed="rId8"/>
+                    <a:stretch>
+                      <a:fillRect/>
+                    </a:stretch>
+                  </pic:blipFill>
+                  <pic:spPr>
+                    <a:xfrm>
+                      <a:off x="0" y="0"/>
+                      <a:ext cx="4982775" cy="2801638"/>
+                    </a:xfrm>
+                    <a:prstGeom prst="rect">
+                      <a:avLst/>
+                    </a:prstGeom>
+                  </pic:spPr>
+                </pic:pic>
+              </a:graphicData>
+            </a:graphic>
+          </wp:inline>
+        </w:drawing>
+      </w:r>
+    </w:p>
+    <w:p>
+      <w:pPr>
+        <w:pStyle w:val="ListParagraph"/>
+        <w:numPr>
+          <w:ilvl w:val="0"/>
+          <w:numId w:val="2"/>
+        </w:numPr>
+        <w:spacing w:line="480" w:lineRule="auto"/>
+      </w:pPr>
+      <w:r>
+        <w:t>the person/persons in our team</w:t>
+      </w:r>
+      <w:r>
+        <w:t xml:space="preserve"> that </w:t>
+      </w:r>
+      <w:r>
+        <w:t>mitigates</w:t>
+      </w:r>
+      <w:r>
+        <w:t xml:space="preserve"> (eases)</w:t>
+      </w:r>
+      <w:r>
+        <w:t xml:space="preserve"> these above </w:t>
+      </w:r>
+      <w:r>
+        <w:t>challenges</w:t>
+      </w:r>
+    </w:p>
+    <w:p>
+      <w:pPr>
+        <w:pStyle w:val="ListParagraph"/>
+        <w:numPr>
+          <w:ilvl w:val="0"/>
+          <w:numId w:val="2"/>
+        </w:numPr>
+        <w:spacing w:line="480" w:lineRule="auto"/>
+      </w:pPr>
+      <w:r>
+        <w:t>is with the skills, the knowledge,</w:t>
+      </w:r>
+      <w:r>
+        <w:t xml:space="preserve"> and the experience to address the challenges an application will encounter before, during and after construction</w:t>
+      </w:r>
+    </w:p>
+    <w:p>
+      <w:pPr>
+        <w:pStyle w:val="ListParagraph"/>
+        <w:numPr>
+          <w:ilvl w:val="0"/>
+          <w:numId w:val="2"/>
+        </w:numPr>
+        <w:spacing w:line="480" w:lineRule="auto"/>
+      </w:pPr>
+      <w:r>
+        <w:t>he/she has a best intension of a development team, the business any application in mind.</w:t>
+      </w:r>
+    </w:p>
+    <w:p>
+      <w:pPr>
+        <w:pStyle w:val="ListParagraph"/>
+        <w:numPr>
+          <w:ilvl w:val="0"/>
+          <w:numId w:val="2"/>
+        </w:numPr>
+        <w:spacing w:line="480" w:lineRule="auto"/>
+      </w:pPr>
+      <w:r>
+        <w:t>This person has the knowledge &amp; skills to take a project from an abstract set of goals to really</w:t>
+      </w:r>
+    </w:p>
+    <w:p>
+      <w:pPr>
+        <w:pStyle w:val="ListParagraph"/>
+        <w:spacing w:line="480" w:lineRule="auto"/>
+      </w:pPr>
+      <w:r>
+        <w:rPr>
+          <w:noProof/>
+        </w:rPr>
+        <w:drawing>
+          <wp:inline distT="0" distB="0" distL="0" distR="0" wp14:anchorId="1373AE44" wp14:editId="7C847CC9">
+            <wp:extent cx="5731510" cy="3222625"/>
+            <wp:effectExtent l="0" t="0" r="2540" b="0"/>
+            <wp:docPr id="3" name="Picture 3"/>
+            <wp:cNvGraphicFramePr>
+              <a:graphicFrameLocks xmlns:a="http://schemas.openxmlformats.org/drawingml/2006/main" noChangeAspect="1"/>
+            </wp:cNvGraphicFramePr>
+            <a:graphic xmlns:a="http://schemas.openxmlformats.org/drawingml/2006/main">
+              <a:graphicData uri="http://schemas.openxmlformats.org/drawingml/2006/picture">
+                <pic:pic xmlns:pic="http://schemas.openxmlformats.org/drawingml/2006/picture">
+                  <pic:nvPicPr>
+                    <pic:cNvPr id="1" name=""/>
+                    <pic:cNvPicPr/>
+                  </pic:nvPicPr>
+                  <pic:blipFill>
+                    <a:blip r:embed="rId9"/>
+                    <a:stretch>
+                      <a:fillRect/>
+                    </a:stretch>
+                  </pic:blipFill>
+                  <pic:spPr>
+                    <a:xfrm>
+                      <a:off x="0" y="0"/>
+                      <a:ext cx="5731510" cy="3222625"/>
+                    </a:xfrm>
+                    <a:prstGeom prst="rect">
+                      <a:avLst/>
+                    </a:prstGeom>
+                  </pic:spPr>
+                </pic:pic>
+              </a:graphicData>
+            </a:graphic>
+          </wp:inline>
+        </w:drawing>
+      </w:r>
+    </w:p>
+    <w:p>
+      <w:pPr>
+        <w:pStyle w:val="ListParagraph"/>
+        <w:numPr>
+          <w:ilvl w:val="0"/>
+          <w:numId w:val="2"/>
+        </w:numPr>
+        <w:spacing w:line="480" w:lineRule="auto"/>
+      </w:pPr>
+      <w:r>
+        <w:lastRenderedPageBreak/>
+        <w:t>The person quite often can stand for an y role in in the project from Business Analyst, Project Manager to Developer</w:t>
+      </w:r>
+    </w:p>
+    <w:p>
+      <w:pPr>
+        <w:pStyle w:val="ListParagraph"/>
+      </w:pPr>
+    </w:p>
+    <w:p>
+      <w:pPr>
+        <w:pStyle w:val="ListParagraph"/>
+        <w:numPr>
+          <w:ilvl w:val="0"/>
+          <w:numId w:val="2"/>
+        </w:numPr>
+        <w:spacing w:line="480" w:lineRule="auto"/>
+      </w:pPr>
+      <w:r>
+        <w:t>Is available for any gaps on the project no matter what skill is needed</w:t>
+      </w:r>
+    </w:p>
+    <w:p>
+      <w:pPr>
+        <w:pStyle w:val="ListParagraph"/>
+      </w:pPr>
+    </w:p>
+    <w:p>
+      <w:pPr>
+        <w:pStyle w:val="ListParagraph"/>
+        <w:numPr>
+          <w:ilvl w:val="0"/>
+          <w:numId w:val="2"/>
+        </w:numPr>
+        <w:spacing w:line="480" w:lineRule="auto"/>
+      </w:pPr>
+      <w:r>
+        <w:t xml:space="preserve">Is committed to the success of the project no matter what curves technical or otherwise are thrown </w:t>
+      </w:r>
+      <w:r>
+        <w:t xml:space="preserve">at </w:t>
+      </w:r>
+      <w:r>
+        <w:t>it</w:t>
+      </w:r>
+    </w:p>
+    <w:p>
+      <w:pPr>
+        <w:pStyle w:val="ListParagraph"/>
+        <w:numPr>
+          <w:ilvl w:val="0"/>
+          <w:numId w:val="2"/>
+        </w:numPr>
+        <w:spacing w:line="480" w:lineRule="auto"/>
+      </w:pPr>
+      <w:r>
+        <w:t>Is basically the swiss army knife of the project</w:t>
+      </w:r>
+    </w:p>
+    <w:p>
+      <w:pPr>
+        <w:pStyle w:val="Heading3"/>
+        <w:spacing w:line="480" w:lineRule="auto"/>
+      </w:pPr>
+      <w:bookmarkStart w:id="3" w:name="_Toc90243507"/>
+      <w:r>
+        <w:t>Wikipedia says….</w:t>
+      </w:r>
+      <w:bookmarkEnd w:id="3"/>
+    </w:p>
+    <w:p>
+      <w:pPr>
+        <w:spacing w:line="480" w:lineRule="auto"/>
+        <w:ind w:left="360"/>
+      </w:pPr>
+      <w:r>
+        <w:t>“a computer programmer who makes high-level design choices and dictate technical standards, tools and platforms”</w:t>
+      </w:r>
+    </w:p>
+    <w:p>
+      <w:pPr>
+        <w:pStyle w:val="Heading3"/>
+        <w:spacing w:line="480" w:lineRule="auto"/>
+      </w:pPr>
+      <w:bookmarkStart w:id="4" w:name="_Toc90243508"/>
+      <w:r>
+        <w:t>Desc</w:t>
+      </w:r>
+      <w:r>
+        <w:t>r</w:t>
+      </w:r>
+      <w:r>
+        <w:t>ibed by</w:t>
+      </w:r>
+      <w:r>
+        <w:t xml:space="preserve"> </w:t>
+      </w:r>
+      <w:r>
+        <w:rPr>
+          <w:u w:val="single"/>
+        </w:rPr>
+        <w:t>Rebecca Grinter articl</w:t>
+      </w:r>
+      <w:r>
+        <w:rPr>
+          <w:u w:val="single"/>
+        </w:rPr>
+        <w:t>e</w:t>
+      </w:r>
+      <w:r>
+        <w:t xml:space="preserve">: </w:t>
+      </w:r>
+      <w:r>
+        <w:t>System Architecture, Product Designing and Social Engineering</w:t>
+      </w:r>
+      <w:r>
+        <w:t xml:space="preserve"> describe architect is…</w:t>
+      </w:r>
+      <w:bookmarkEnd w:id="4"/>
+    </w:p>
+    <w:p>
+      <w:pPr>
+        <w:pStyle w:val="ListParagraph"/>
+        <w:numPr>
+          <w:ilvl w:val="0"/>
+          <w:numId w:val="2"/>
+        </w:numPr>
+        <w:spacing w:line="480" w:lineRule="auto"/>
+      </w:pPr>
+      <w:r>
+        <w:t xml:space="preserve">“the architect is not </w:t>
+      </w:r>
+      <w:r>
+        <w:t>only a Master Technologies but a Master Collaborator responsible not only for designing the solution but making sure the solution is accepted and supported by all groups in the organization</w:t>
+      </w:r>
+      <w:r>
+        <w:t>”</w:t>
+      </w:r>
+    </w:p>
+    <w:p>
+      <w:pPr>
+        <w:pStyle w:val="ListParagraph"/>
+        <w:numPr>
+          <w:ilvl w:val="0"/>
+          <w:numId w:val="2"/>
+        </w:numPr>
+        <w:spacing w:line="480" w:lineRule="auto"/>
+      </w:pPr>
+      <w:r>
+        <w:t>“</w:t>
+      </w:r>
+      <w:r>
+        <w:t>architects work in ways that allow them to accomplish their dual mission of designing technically possible and organizationally feasible products.</w:t>
+      </w:r>
+    </w:p>
+    <w:p>
+      <w:pPr>
+        <w:pStyle w:val="ListParagraph"/>
+        <w:spacing w:line="480" w:lineRule="auto"/>
+      </w:pPr>
+      <w:r>
+        <w:t>They bring people from all over the corporation in to consult on their technical knowledge and at the same time learn about other group’s properties and schedules.</w:t>
+      </w:r>
+    </w:p>
+    <w:p>
+      <w:pPr>
+        <w:pStyle w:val="ListParagraph"/>
+        <w:spacing w:line="480" w:lineRule="auto"/>
+      </w:pPr>
+      <w:r>
+        <w:t>The architects present their work to different groups to ensure that the solutions are attractive to build, buy and sell.</w:t>
+      </w:r>
+    </w:p>
+    <w:p>
+      <w:pPr>
+        <w:pStyle w:val="ListParagraph"/>
+        <w:spacing w:line="480" w:lineRule="auto"/>
+      </w:pPr>
+      <w:r>
+        <w:t>Finally, they continually look outside the company to align their work with standards agencies and competitors.</w:t>
+      </w:r>
+    </w:p>
+    <w:p>
+      <w:pPr>
+        <w:pStyle w:val="ListParagraph"/>
+        <w:spacing w:line="480" w:lineRule="auto"/>
+      </w:pPr>
+      <w:r>
+        <w:t>All of this necessary design work, without it, solution might work, but could not be built or sold</w:t>
+      </w:r>
+      <w:r>
+        <w:t>”</w:t>
+      </w:r>
+    </w:p>
+    <w:p>
+      <w:pPr>
+        <w:pStyle w:val="ListParagraph"/>
+        <w:spacing w:line="480" w:lineRule="auto"/>
+      </w:pPr>
+      <w:r>
+        <w:rPr>
           <w:b/>
           <w:bCs/>
         </w:rPr>
-        <w:t>Who is Software Architect?</w:t>
-      </w:r>
-    </w:p>
-    <w:p>
-      <w:pPr>
-        <w:spacing w:line="480" w:lineRule="auto"/>
-      </w:pPr>
-      <w:r>
-        <w:t>When the legacy application is already designed, we have general below questions such as…</w:t>
-      </w:r>
-    </w:p>
-    <w:p>
-      <w:pPr>
-        <w:pStyle w:val="ListParagraph"/>
-        <w:numPr>
-          <w:ilvl w:val="0"/>
-          <w:numId w:val="1"/>
-        </w:numPr>
-        <w:spacing w:line="480" w:lineRule="auto"/>
-      </w:pPr>
-      <w:r>
-        <w:t>Current state or positions of your application</w:t>
-      </w:r>
-    </w:p>
-    <w:p>
-      <w:pPr>
-        <w:pStyle w:val="ListParagraph"/>
-        <w:numPr>
-          <w:ilvl w:val="0"/>
-          <w:numId w:val="1"/>
-        </w:numPr>
-        <w:spacing w:line="480" w:lineRule="auto"/>
-      </w:pPr>
-      <w:r>
-        <w:t>Siloed (</w:t>
-      </w:r>
-      <w:r>
-        <w:t>any software that functions on its own to solve a problem</w:t>
-      </w:r>
-      <w:r>
-        <w:t xml:space="preserve">) Design </w:t>
-      </w:r>
-    </w:p>
-    <w:p>
-      <w:pPr>
-        <w:spacing w:line="480" w:lineRule="auto"/>
-        <w:ind w:left="720"/>
-      </w:pPr>
-      <w:r>
-        <w:t>[Architecture of the design]</w:t>
+        <w:lastRenderedPageBreak/>
+        <w:t>Design Software’s</w:t>
+      </w:r>
+    </w:p>
+    <w:p>
+      <w:pPr>
+        <w:pStyle w:val="ListParagraph"/>
+        <w:spacing w:line="480" w:lineRule="auto"/>
+      </w:pPr>
+      <w:r>
+        <w:rPr>
+          <w:noProof/>
+        </w:rPr>
+        <w:drawing>
+          <wp:inline distT="0" distB="0" distL="0" distR="0" wp14:anchorId="54391001" wp14:editId="6B3FA516">
+            <wp:extent cx="5731510" cy="3222625"/>
+            <wp:effectExtent l="0" t="0" r="2540" b="0"/>
+            <wp:docPr id="4" name="Picture 4"/>
+            <wp:cNvGraphicFramePr>
+              <a:graphicFrameLocks xmlns:a="http://schemas.openxmlformats.org/drawingml/2006/main" noChangeAspect="1"/>
+            </wp:cNvGraphicFramePr>
+            <a:graphic xmlns:a="http://schemas.openxmlformats.org/drawingml/2006/main">
+              <a:graphicData uri="http://schemas.openxmlformats.org/drawingml/2006/picture">
+                <pic:pic xmlns:pic="http://schemas.openxmlformats.org/drawingml/2006/picture">
+                  <pic:nvPicPr>
+                    <pic:cNvPr id="1" name=""/>
+                    <pic:cNvPicPr/>
+                  </pic:nvPicPr>
+                  <pic:blipFill>
+                    <a:blip r:embed="rId10"/>
+                    <a:stretch>
+                      <a:fillRect/>
+                    </a:stretch>
+                  </pic:blipFill>
+                  <pic:spPr>
+                    <a:xfrm>
+                      <a:off x="0" y="0"/>
+                      <a:ext cx="5731510" cy="3222625"/>
+                    </a:xfrm>
+                    <a:prstGeom prst="rect">
+                      <a:avLst/>
+                    </a:prstGeom>
+                  </pic:spPr>
+                </pic:pic>
+              </a:graphicData>
+            </a:graphic>
+          </wp:inline>
+        </w:drawing>
+      </w:r>
+    </w:p>
+    <w:p>
+      <w:pPr>
+        <w:pStyle w:val="ListParagraph"/>
+        <w:numPr>
+          <w:ilvl w:val="0"/>
+          <w:numId w:val="2"/>
+        </w:numPr>
+        <w:spacing w:line="480" w:lineRule="auto"/>
+      </w:pPr>
+      <w:r>
+        <w:t>Software designing is a highly complex task</w:t>
+      </w:r>
+      <w:r>
+        <w:t xml:space="preserve"> requiring architects to not only be Technical Experts but also be effective Communicators, Listeners, and most important Collaborators</w:t>
+      </w:r>
+    </w:p>
+    <w:p>
+      <w:pPr>
+        <w:pStyle w:val="ListParagraph"/>
+        <w:numPr>
+          <w:ilvl w:val="0"/>
+          <w:numId w:val="2"/>
+        </w:numPr>
+        <w:spacing w:line="480" w:lineRule="auto"/>
+      </w:pPr>
+      <w:r>
+        <w:t>Effective architects recognize that the software delivery solution doesn’t begin and end with design</w:t>
+      </w:r>
+      <w:r>
+        <w:t>.</w:t>
+      </w:r>
+    </w:p>
+    <w:p>
+      <w:pPr>
+        <w:spacing w:line="480" w:lineRule="auto"/>
+        <w:rPr>
+          <w:b/>
+          <w:bCs/>
+        </w:rPr>
+      </w:pPr>
+      <w:r>
+        <w:rPr>
+          <w:noProof/>
+        </w:rPr>
+        <w:drawing>
+          <wp:inline distT="0" distB="0" distL="0" distR="0" wp14:anchorId="752A1463" wp14:editId="2ABE465D">
+            <wp:extent cx="5731510" cy="3222625"/>
+            <wp:effectExtent l="0" t="0" r="2540" b="0"/>
+            <wp:docPr id="5" name="Picture 5"/>
+            <wp:cNvGraphicFramePr>
+              <a:graphicFrameLocks xmlns:a="http://schemas.openxmlformats.org/drawingml/2006/main" noChangeAspect="1"/>
+            </wp:cNvGraphicFramePr>
+            <a:graphic xmlns:a="http://schemas.openxmlformats.org/drawingml/2006/main">
+              <a:graphicData uri="http://schemas.openxmlformats.org/drawingml/2006/picture">
+                <pic:pic xmlns:pic="http://schemas.openxmlformats.org/drawingml/2006/picture">
+                  <pic:nvPicPr>
+                    <pic:cNvPr id="1" name=""/>
+                    <pic:cNvPicPr/>
+                  </pic:nvPicPr>
+                  <pic:blipFill>
+                    <a:blip r:embed="rId11"/>
+                    <a:stretch>
+                      <a:fillRect/>
+                    </a:stretch>
+                  </pic:blipFill>
+                  <pic:spPr>
+                    <a:xfrm>
+                      <a:off x="0" y="0"/>
+                      <a:ext cx="5731510" cy="3222625"/>
+                    </a:xfrm>
+                    <a:prstGeom prst="rect">
+                      <a:avLst/>
+                    </a:prstGeom>
+                  </pic:spPr>
+                </pic:pic>
+              </a:graphicData>
+            </a:graphic>
+          </wp:inline>
+        </w:drawing>
+      </w:r>
+    </w:p>
+    <w:p>
+      <w:pPr>
+        <w:pStyle w:val="ListParagraph"/>
+        <w:numPr>
+          <w:ilvl w:val="0"/>
+          <w:numId w:val="2"/>
+        </w:numPr>
+        <w:spacing w:line="480" w:lineRule="auto"/>
+      </w:pPr>
+      <w:r>
+        <w:lastRenderedPageBreak/>
+        <w:t>It</w:t>
+      </w:r>
+      <w:r>
+        <w:t>’</w:t>
+      </w:r>
+      <w:r>
+        <w:t>s begins with abstract idea that must first be h</w:t>
+      </w:r>
+      <w:r>
+        <w:t>e</w:t>
+      </w:r>
+      <w:r>
+        <w:t>ard</w:t>
+      </w:r>
+      <w:r>
+        <w:t xml:space="preserve"> and understood and finally synthesized into an architecture through communication and collaboration across the organization.</w:t>
+      </w:r>
+    </w:p>
+    <w:p>
+      <w:pPr>
+        <w:pStyle w:val="ListParagraph"/>
+        <w:numPr>
+          <w:ilvl w:val="0"/>
+          <w:numId w:val="2"/>
+        </w:numPr>
+        <w:spacing w:line="480" w:lineRule="auto"/>
+      </w:pPr>
+      <w:r>
+        <w:t>The architect must be co-ordinates with each group of stakeholders effectively based on their needs and goals.</w:t>
+      </w:r>
+      <w:r>
+        <w:t xml:space="preserve"> </w:t>
+      </w:r>
+    </w:p>
+    <w:p>
+      <w:pPr>
+        <w:pStyle w:val="ListParagraph"/>
+        <w:spacing w:line="480" w:lineRule="auto"/>
+      </w:pPr>
+      <w:r>
+        <w:rPr>
+          <w:noProof/>
+        </w:rPr>
+        <w:drawing>
+          <wp:inline distT="0" distB="0" distL="0" distR="0" wp14:anchorId="039A2730" wp14:editId="5A400898">
+            <wp:extent cx="5731510" cy="3222625"/>
+            <wp:effectExtent l="0" t="0" r="2540" b="0"/>
+            <wp:docPr id="8" name="Picture 8"/>
+            <wp:cNvGraphicFramePr>
+              <a:graphicFrameLocks xmlns:a="http://schemas.openxmlformats.org/drawingml/2006/main" noChangeAspect="1"/>
+            </wp:cNvGraphicFramePr>
+            <a:graphic xmlns:a="http://schemas.openxmlformats.org/drawingml/2006/main">
+              <a:graphicData uri="http://schemas.openxmlformats.org/drawingml/2006/picture">
+                <pic:pic xmlns:pic="http://schemas.openxmlformats.org/drawingml/2006/picture">
+                  <pic:nvPicPr>
+                    <pic:cNvPr id="1" name=""/>
+                    <pic:cNvPicPr/>
+                  </pic:nvPicPr>
+                  <pic:blipFill>
+                    <a:blip r:embed="rId12"/>
+                    <a:stretch>
+                      <a:fillRect/>
+                    </a:stretch>
+                  </pic:blipFill>
+                  <pic:spPr>
+                    <a:xfrm>
+                      <a:off x="0" y="0"/>
+                      <a:ext cx="5731510" cy="3222625"/>
+                    </a:xfrm>
+                    <a:prstGeom prst="rect">
+                      <a:avLst/>
+                    </a:prstGeom>
+                  </pic:spPr>
+                </pic:pic>
+              </a:graphicData>
+            </a:graphic>
+          </wp:inline>
+        </w:drawing>
+      </w:r>
+    </w:p>
+    <w:p>
+      <w:pPr>
+        <w:pStyle w:val="ListParagraph"/>
+        <w:numPr>
+          <w:ilvl w:val="0"/>
+          <w:numId w:val="2"/>
+        </w:numPr>
+        <w:spacing w:line="480" w:lineRule="auto"/>
+      </w:pPr>
+      <w:r>
+        <w:t xml:space="preserve">Stakeholders includes Developers, Marketing, Business, Project management, Quality assurance, </w:t>
+      </w:r>
+      <w:r>
+        <w:t>change</w:t>
+      </w:r>
+      <w:r>
+        <w:t xml:space="preserve"> management, Executive and customers many of which all have competing goals.</w:t>
+      </w:r>
+    </w:p>
+    <w:p>
+      <w:pPr>
+        <w:pStyle w:val="ListParagraph"/>
+        <w:numPr>
+          <w:ilvl w:val="0"/>
+          <w:numId w:val="2"/>
+        </w:numPr>
+        <w:spacing w:line="480" w:lineRule="auto"/>
+      </w:pPr>
+      <w:r>
+        <w:t>The role of the architect is to collaboratively work with all the groups involved to agree on a design and facilitate construction of the solution</w:t>
+      </w:r>
+      <w:r>
+        <w:t>.</w:t>
+      </w:r>
+    </w:p>
+    <w:p>
+      <w:pPr>
+        <w:pStyle w:val="Heading2"/>
+        <w:spacing w:line="480" w:lineRule="auto"/>
+      </w:pPr>
+      <w:bookmarkStart w:id="5" w:name="_Toc90243509"/>
+      <w:r>
+        <w:lastRenderedPageBreak/>
+        <w:t>Architect Skills: What is an Architect expected to be skilled at</w:t>
+      </w:r>
+      <w:r>
+        <w:t>?</w:t>
+      </w:r>
+      <w:bookmarkEnd w:id="5"/>
+    </w:p>
+    <w:p>
+      <w:r>
+        <w:rPr>
+          <w:noProof/>
+        </w:rPr>
+        <w:drawing>
+          <wp:inline distT="0" distB="0" distL="0" distR="0" wp14:anchorId="14DA720B" wp14:editId="1E83C4F2">
+            <wp:extent cx="5731510" cy="3222625"/>
+            <wp:effectExtent l="0" t="0" r="2540" b="0"/>
+            <wp:docPr id="9" name="Picture 9"/>
+            <wp:cNvGraphicFramePr>
+              <a:graphicFrameLocks xmlns:a="http://schemas.openxmlformats.org/drawingml/2006/main" noChangeAspect="1"/>
+            </wp:cNvGraphicFramePr>
+            <a:graphic xmlns:a="http://schemas.openxmlformats.org/drawingml/2006/main">
+              <a:graphicData uri="http://schemas.openxmlformats.org/drawingml/2006/picture">
+                <pic:pic xmlns:pic="http://schemas.openxmlformats.org/drawingml/2006/picture">
+                  <pic:nvPicPr>
+                    <pic:cNvPr id="1" name=""/>
+                    <pic:cNvPicPr/>
+                  </pic:nvPicPr>
+                  <pic:blipFill>
+                    <a:blip r:embed="rId13"/>
+                    <a:stretch>
+                      <a:fillRect/>
+                    </a:stretch>
+                  </pic:blipFill>
+                  <pic:spPr>
+                    <a:xfrm>
+                      <a:off x="0" y="0"/>
+                      <a:ext cx="5731510" cy="3222625"/>
+                    </a:xfrm>
+                    <a:prstGeom prst="rect">
+                      <a:avLst/>
+                    </a:prstGeom>
+                  </pic:spPr>
+                </pic:pic>
+              </a:graphicData>
+            </a:graphic>
+          </wp:inline>
+        </w:drawing>
+      </w:r>
+    </w:p>
+    <w:p>
+      <w:pPr>
+        <w:pStyle w:val="ListParagraph"/>
+        <w:numPr>
+          <w:ilvl w:val="0"/>
+          <w:numId w:val="2"/>
+        </w:numPr>
+        <w:spacing w:line="480" w:lineRule="auto"/>
+      </w:pPr>
+      <w:r>
+        <w:t xml:space="preserve">The architect skill set is a function of Technical, Management and Leadership skills, skills not always possessed and </w:t>
+      </w:r>
+      <w:r>
+        <w:t>often</w:t>
+      </w:r>
+      <w:r>
+        <w:t xml:space="preserve"> not even desired by many senior developers</w:t>
+      </w:r>
+    </w:p>
+    <w:p>
+      <w:pPr>
+        <w:pStyle w:val="ListParagraph"/>
+        <w:spacing w:line="480" w:lineRule="auto"/>
+      </w:pPr>
+      <w:r>
+        <w:rPr>
+          <w:noProof/>
+        </w:rPr>
+        <w:drawing>
+          <wp:inline distT="0" distB="0" distL="0" distR="0" wp14:anchorId="50C0760A" wp14:editId="242B0E98">
+            <wp:extent cx="5731510" cy="3222625"/>
+            <wp:effectExtent l="0" t="0" r="2540" b="0"/>
+            <wp:docPr id="10" name="Picture 10"/>
+            <wp:cNvGraphicFramePr>
+              <a:graphicFrameLocks xmlns:a="http://schemas.openxmlformats.org/drawingml/2006/main" noChangeAspect="1"/>
+            </wp:cNvGraphicFramePr>
+            <a:graphic xmlns:a="http://schemas.openxmlformats.org/drawingml/2006/main">
+              <a:graphicData uri="http://schemas.openxmlformats.org/drawingml/2006/picture">
+                <pic:pic xmlns:pic="http://schemas.openxmlformats.org/drawingml/2006/picture">
+                  <pic:nvPicPr>
+                    <pic:cNvPr id="1" name=""/>
+                    <pic:cNvPicPr/>
+                  </pic:nvPicPr>
+                  <pic:blipFill>
+                    <a:blip r:embed="rId14"/>
+                    <a:stretch>
+                      <a:fillRect/>
+                    </a:stretch>
+                  </pic:blipFill>
+                  <pic:spPr>
+                    <a:xfrm>
+                      <a:off x="0" y="0"/>
+                      <a:ext cx="5731510" cy="3222625"/>
+                    </a:xfrm>
+                    <a:prstGeom prst="rect">
+                      <a:avLst/>
+                    </a:prstGeom>
+                  </pic:spPr>
+                </pic:pic>
+              </a:graphicData>
+            </a:graphic>
+          </wp:inline>
+        </w:drawing>
+      </w:r>
+    </w:p>
+    <w:p>
+      <w:pPr>
+        <w:pStyle w:val="ListParagraph"/>
+        <w:numPr>
+          <w:ilvl w:val="0"/>
+          <w:numId w:val="2"/>
+        </w:numPr>
+        <w:spacing w:line="480" w:lineRule="auto"/>
+      </w:pPr>
+      <w:r>
+        <w:t>As an architect, he/she will be expected to master several technical skills like development, design, modelling and keeping up with new technologies</w:t>
+      </w:r>
+      <w:r>
+        <w:t xml:space="preserve">, which difficult / crucial for architects to </w:t>
+      </w:r>
+      <w:r>
+        <w:t>up to date</w:t>
+      </w:r>
+      <w:r>
+        <w:t xml:space="preserve"> with new </w:t>
+      </w:r>
+      <w:r>
+        <w:t>technologies</w:t>
+      </w:r>
+      <w:r>
+        <w:t>.</w:t>
+      </w:r>
+    </w:p>
+    <w:p>
+      <w:pPr>
+        <w:pStyle w:val="ListParagraph"/>
+        <w:spacing w:line="480" w:lineRule="auto"/>
+      </w:pPr>
+      <w:r>
+        <w:rPr>
+          <w:noProof/>
+        </w:rPr>
+        <w:lastRenderedPageBreak/>
+        <w:drawing>
+          <wp:inline distT="0" distB="0" distL="0" distR="0" wp14:anchorId="70451F1A" wp14:editId="19BD2AED">
+            <wp:extent cx="5731510" cy="3222625"/>
+            <wp:effectExtent l="0" t="0" r="2540" b="0"/>
+            <wp:docPr id="11" name="Picture 11"/>
+            <wp:cNvGraphicFramePr>
+              <a:graphicFrameLocks xmlns:a="http://schemas.openxmlformats.org/drawingml/2006/main" noChangeAspect="1"/>
+            </wp:cNvGraphicFramePr>
+            <a:graphic xmlns:a="http://schemas.openxmlformats.org/drawingml/2006/main">
+              <a:graphicData uri="http://schemas.openxmlformats.org/drawingml/2006/picture">
+                <pic:pic xmlns:pic="http://schemas.openxmlformats.org/drawingml/2006/picture">
+                  <pic:nvPicPr>
+                    <pic:cNvPr id="1" name=""/>
+                    <pic:cNvPicPr/>
+                  </pic:nvPicPr>
+                  <pic:blipFill>
+                    <a:blip r:embed="rId15"/>
+                    <a:stretch>
+                      <a:fillRect/>
+                    </a:stretch>
+                  </pic:blipFill>
+                  <pic:spPr>
+                    <a:xfrm>
+                      <a:off x="0" y="0"/>
+                      <a:ext cx="5731510" cy="3222625"/>
+                    </a:xfrm>
+                    <a:prstGeom prst="rect">
+                      <a:avLst/>
+                    </a:prstGeom>
+                  </pic:spPr>
+                </pic:pic>
+              </a:graphicData>
+            </a:graphic>
+          </wp:inline>
+        </w:drawing>
+      </w:r>
+    </w:p>
+    <w:p>
+      <w:pPr>
+        <w:pStyle w:val="ListParagraph"/>
+        <w:numPr>
+          <w:ilvl w:val="0"/>
+          <w:numId w:val="2"/>
+        </w:numPr>
+        <w:spacing w:line="480" w:lineRule="auto"/>
+      </w:pPr>
+      <w:r>
+        <w:t>Architect needs to be update and expand the hard skills like Project Management, Problem Solving, Negotiation, Facilitation to name a few.</w:t>
+      </w:r>
+    </w:p>
+    <w:p>
+      <w:pPr>
+        <w:pStyle w:val="ListParagraph"/>
+      </w:pPr>
+    </w:p>
+    <w:p>
+      <w:pPr>
+        <w:pStyle w:val="ListParagraph"/>
+        <w:numPr>
+          <w:ilvl w:val="1"/>
+          <w:numId w:val="2"/>
+        </w:numPr>
+        <w:spacing w:line="480" w:lineRule="auto"/>
+      </w:pPr>
+      <w:r>
+        <w:t>This management skills will help you in your new role as a team lead for your projects</w:t>
+      </w:r>
+    </w:p>
+    <w:p>
+      <w:pPr>
+        <w:spacing w:line="480" w:lineRule="auto"/>
+      </w:pPr>
+      <w:r>
+        <w:rPr>
+          <w:noProof/>
+        </w:rPr>
+        <w:drawing>
+          <wp:inline distT="0" distB="0" distL="0" distR="0" wp14:anchorId="6681EF3B" wp14:editId="03F59FC3">
+            <wp:extent cx="5731510" cy="3222625"/>
+            <wp:effectExtent l="0" t="0" r="2540" b="0"/>
+            <wp:docPr id="12" name="Picture 12"/>
+            <wp:cNvGraphicFramePr>
+              <a:graphicFrameLocks xmlns:a="http://schemas.openxmlformats.org/drawingml/2006/main" noChangeAspect="1"/>
+            </wp:cNvGraphicFramePr>
+            <a:graphic xmlns:a="http://schemas.openxmlformats.org/drawingml/2006/main">
+              <a:graphicData uri="http://schemas.openxmlformats.org/drawingml/2006/picture">
+                <pic:pic xmlns:pic="http://schemas.openxmlformats.org/drawingml/2006/picture">
+                  <pic:nvPicPr>
+                    <pic:cNvPr id="1" name=""/>
+                    <pic:cNvPicPr/>
+                  </pic:nvPicPr>
+                  <pic:blipFill>
+                    <a:blip r:embed="rId16"/>
+                    <a:stretch>
+                      <a:fillRect/>
+                    </a:stretch>
+                  </pic:blipFill>
+                  <pic:spPr>
+                    <a:xfrm>
+                      <a:off x="0" y="0"/>
+                      <a:ext cx="5731510" cy="3222625"/>
+                    </a:xfrm>
+                    <a:prstGeom prst="rect">
+                      <a:avLst/>
+                    </a:prstGeom>
+                  </pic:spPr>
+                </pic:pic>
+              </a:graphicData>
+            </a:graphic>
+          </wp:inline>
+        </w:drawing>
+      </w:r>
+    </w:p>
+    <w:p>
+      <w:pPr>
+        <w:pStyle w:val="ListParagraph"/>
+        <w:numPr>
+          <w:ilvl w:val="0"/>
+          <w:numId w:val="2"/>
+        </w:numPr>
+        <w:spacing w:line="480" w:lineRule="auto"/>
+      </w:pPr>
+      <w:r>
+        <w:t>Additional skills that may be less experienced with are those of a good leader</w:t>
+      </w:r>
+    </w:p>
+    <w:p>
+      <w:pPr>
+        <w:pStyle w:val="ListParagraph"/>
+        <w:numPr>
+          <w:ilvl w:val="0"/>
+          <w:numId w:val="2"/>
+        </w:numPr>
+        <w:spacing w:line="480" w:lineRule="auto"/>
+      </w:pPr>
+      <w:r>
+        <w:lastRenderedPageBreak/>
+        <w:t>As an architect the entire team, not just technical will look to you for answer and direction.</w:t>
+      </w:r>
+    </w:p>
+    <w:p>
+      <w:pPr>
+        <w:pStyle w:val="ListParagraph"/>
+        <w:numPr>
+          <w:ilvl w:val="0"/>
+          <w:numId w:val="2"/>
+        </w:numPr>
+        <w:spacing w:line="480" w:lineRule="auto"/>
+      </w:pPr>
+      <w:r>
+        <w:t xml:space="preserve">A good leader </w:t>
+      </w:r>
+      <w:r>
+        <w:t>can be</w:t>
+      </w:r>
+      <w:r>
+        <w:t xml:space="preserve"> able to</w:t>
+      </w:r>
+      <w:r>
+        <w:t xml:space="preserve"> form and communicate a Vision</w:t>
+      </w:r>
+      <w:r>
+        <w:t>, Self-directed, Decisive, Motivational, Inspirational, Confident, Committed, has the ability to Delegate, Positive, and Creative</w:t>
+      </w:r>
+    </w:p>
+    <w:p>
+      <w:pPr>
+        <w:pStyle w:val="ListParagraph"/>
+        <w:spacing w:line="480" w:lineRule="auto"/>
+      </w:pPr>
+      <w:r>
+        <w:rPr>
+          <w:noProof/>
+        </w:rPr>
+        <w:drawing>
+          <wp:inline distT="0" distB="0" distL="0" distR="0" wp14:anchorId="3B11EB3D" wp14:editId="6E82AED9">
+            <wp:extent cx="5731510" cy="3222625"/>
+            <wp:effectExtent l="0" t="0" r="2540" b="0"/>
+            <wp:docPr id="13" name="Picture 13"/>
+            <wp:cNvGraphicFramePr>
+              <a:graphicFrameLocks xmlns:a="http://schemas.openxmlformats.org/drawingml/2006/main" noChangeAspect="1"/>
+            </wp:cNvGraphicFramePr>
+            <a:graphic xmlns:a="http://schemas.openxmlformats.org/drawingml/2006/main">
+              <a:graphicData uri="http://schemas.openxmlformats.org/drawingml/2006/picture">
+                <pic:pic xmlns:pic="http://schemas.openxmlformats.org/drawingml/2006/picture">
+                  <pic:nvPicPr>
+                    <pic:cNvPr id="1" name=""/>
+                    <pic:cNvPicPr/>
+                  </pic:nvPicPr>
+                  <pic:blipFill>
+                    <a:blip r:embed="rId17"/>
+                    <a:stretch>
+                      <a:fillRect/>
+                    </a:stretch>
+                  </pic:blipFill>
+                  <pic:spPr>
+                    <a:xfrm>
+                      <a:off x="0" y="0"/>
+                      <a:ext cx="5731510" cy="3222625"/>
+                    </a:xfrm>
+                    <a:prstGeom prst="rect">
+                      <a:avLst/>
+                    </a:prstGeom>
+                  </pic:spPr>
+                </pic:pic>
+              </a:graphicData>
+            </a:graphic>
+          </wp:inline>
+        </w:drawing>
+      </w:r>
+    </w:p>
+    <w:p>
+      <w:pPr>
+        <w:pStyle w:val="ListParagraph"/>
+        <w:numPr>
+          <w:ilvl w:val="0"/>
+          <w:numId w:val="2"/>
+        </w:numPr>
+        <w:spacing w:line="480" w:lineRule="auto"/>
+      </w:pPr>
+      <w:r>
+        <w:t>Communication and Collaboration are two most fundamental and important skill you must process to be an effective architect</w:t>
+      </w:r>
+    </w:p>
+    <w:p>
+      <w:pPr>
+        <w:pStyle w:val="Heading3"/>
+        <w:spacing w:line="480" w:lineRule="auto"/>
+      </w:pPr>
+      <w:r>
+        <w:t>How can we improve to be an effective architect?</w:t>
+      </w:r>
+    </w:p>
+    <w:p>
+      <w:pPr>
+        <w:pStyle w:val="ListParagraph"/>
+        <w:numPr>
+          <w:ilvl w:val="0"/>
+          <w:numId w:val="2"/>
+        </w:numPr>
+        <w:spacing w:line="480" w:lineRule="auto"/>
+      </w:pPr>
+      <w:r>
+        <w:t>Reading Books</w:t>
+      </w:r>
+    </w:p>
+    <w:p>
+      <w:pPr>
+        <w:pStyle w:val="ListParagraph"/>
+        <w:numPr>
+          <w:ilvl w:val="0"/>
+          <w:numId w:val="2"/>
+        </w:numPr>
+        <w:spacing w:line="480" w:lineRule="auto"/>
+      </w:pPr>
+      <w:r>
+        <w:t>Podcasts</w:t>
+      </w:r>
+    </w:p>
+    <w:p>
+      <w:pPr>
+        <w:pStyle w:val="ListParagraph"/>
+        <w:numPr>
+          <w:ilvl w:val="0"/>
+          <w:numId w:val="2"/>
+        </w:numPr>
+        <w:spacing w:line="480" w:lineRule="auto"/>
+      </w:pPr>
+      <w:r>
+        <w:t>Classes on management and leadership</w:t>
+      </w:r>
+    </w:p>
+    <w:p>
+      <w:pPr>
+        <w:pStyle w:val="ListParagraph"/>
+        <w:numPr>
+          <w:ilvl w:val="0"/>
+          <w:numId w:val="2"/>
+        </w:numPr>
+        <w:spacing w:line="480" w:lineRule="auto"/>
+      </w:pPr>
+      <w:r>
+        <w:t xml:space="preserve">By observing </w:t>
+      </w:r>
+      <w:r>
+        <w:t xml:space="preserve">&amp; learn from </w:t>
+      </w:r>
+      <w:r>
+        <w:t>the managers in organizations</w:t>
+      </w:r>
+      <w:r>
+        <w:t xml:space="preserve"> that are real leaders</w:t>
+      </w:r>
+    </w:p>
+    <w:p>
+      <w:pPr>
+        <w:pStyle w:val="ListParagraph"/>
+        <w:numPr>
+          <w:ilvl w:val="1"/>
+          <w:numId w:val="2"/>
+        </w:numPr>
+        <w:spacing w:line="480" w:lineRule="auto"/>
+      </w:pPr>
+      <w:r>
+        <w:t xml:space="preserve">How they communicate with others </w:t>
+      </w:r>
+    </w:p>
+    <w:p>
+      <w:pPr>
+        <w:pStyle w:val="ListParagraph"/>
+        <w:numPr>
+          <w:ilvl w:val="1"/>
+          <w:numId w:val="2"/>
+        </w:numPr>
+        <w:spacing w:line="480" w:lineRule="auto"/>
+      </w:pPr>
+      <w:r>
+        <w:t>How they treat the people</w:t>
+      </w:r>
+    </w:p>
+    <w:p>
+      <w:pPr>
+        <w:pStyle w:val="ListParagraph"/>
+        <w:numPr>
+          <w:ilvl w:val="1"/>
+          <w:numId w:val="2"/>
+        </w:numPr>
+        <w:spacing w:line="480" w:lineRule="auto"/>
+      </w:pPr>
+      <w:r>
+        <w:t>How they respond to them</w:t>
       </w:r>
     </w:p>
     <w:sectPr>
@@ -140,6 +1911,296 @@
 <file path=word/numbering.xml><?xml version="1.0" encoding="utf-8"?>
 <w:numbering xmlns:wpc="http://schemas.microsoft.com/office/word/2010/wordprocessingCanvas" xmlns:cx="http://schemas.microsoft.com/office/drawing/2014/chartex" xmlns:cx1="http://schemas.microsoft.com/office/drawing/2015/9/8/chartex" xmlns:cx2="http://schemas.microsoft.com/office/drawing/2015/10/21/chartex" xmlns:cx3="http://schemas.microsoft.com/office/drawing/2016/5/9/chartex" xmlns:cx4="http://schemas.microsoft.com/office/drawing/2016/5/10/chartex" xmlns:cx5="http://schemas.microsoft.com/office/drawing/2016/5/11/chartex" xmlns:cx6="http://schemas.microsoft.com/office/drawing/2016/5/12/chartex" xmlns:cx7="http://schemas.microsoft.com/office/drawing/2016/5/13/chartex" xmlns:cx8="http://schemas.microsoft.com/office/drawing/2016/5/14/chartex" xmlns:mc="http://schemas.openxmlformats.org/markup-compatibility/2006" xmlns:aink="http://schemas.microsoft.com/office/drawing/2016/ink" xmlns:am3d="http://schemas.microsoft.com/office/drawing/2017/model3d" xmlns:o="urn:schemas-microsoft-com:office:office" xmlns:r="http://schemas.openxmlformats.org/officeDocument/2006/relationships" xmlns:m="http://schemas.openxmlformats.org/officeDocument/2006/math" xmlns:v="urn:schemas-microsoft-com:vml" xmlns:wp14="http://schemas.microsoft.com/office/word/2010/wordprocessingDrawing" xmlns:wp="http://schemas.openxmlformats.org/drawingml/2006/wordprocessingDrawing" xmlns:w10="urn:schemas-microsoft-com:office:word" xmlns:w="http://schemas.openxmlformats.org/wordprocessingml/2006/main" xmlns:w14="http://schemas.microsoft.com/office/word/2010/wordml" xmlns:w15="http://schemas.microsoft.com/office/word/2012/wordml" xmlns:w16cex="http://schemas.microsoft.com/office/word/2018/wordml/cex" xmlns:w16cid="http://schemas.microsoft.com/office/word/2016/wordml/cid" xmlns:w16="http://schemas.microsoft.com/office/word/2018/wordml" xmlns:w16se="http://schemas.microsoft.com/office/word/2015/wordml/symex" xmlns:wpg="http://schemas.microsoft.com/office/word/2010/wordprocessingGroup" xmlns:wpi="http://schemas.microsoft.com/office/word/2010/wordprocessingInk" xmlns:wne="http://schemas.microsoft.com/office/word/2006/wordml" xmlns:wps="http://schemas.microsoft.com/office/word/2010/wordprocessingShape" mc:Ignorable="w14 w15 w16se w16cid w16 w16cex wp14">
   <w:abstractNum w:abstractNumId="0" w15:restartNumberingAfterBreak="0">
+    <w:nsid w:val="5322753A"/>
+    <w:multiLevelType w:val="hybridMultilevel"/>
+    <w:tmpl w:val="1CE844F8"/>
+    <w:lvl w:ilvl="0" w:tplc="40090011">
+      <w:start w:val="1"/>
+      <w:numFmt w:val="decimal"/>
+      <w:lvlText w:val="%1)"/>
+      <w:lvlJc w:val="left"/>
+      <w:pPr>
+        <w:ind w:left="720" w:hanging="360"/>
+      </w:pPr>
+      <w:rPr>
+        <w:rFonts w:hint="default"/>
+      </w:rPr>
+    </w:lvl>
+    <w:lvl w:ilvl="1" w:tplc="40090019" w:tentative="1">
+      <w:start w:val="1"/>
+      <w:numFmt w:val="lowerLetter"/>
+      <w:lvlText w:val="%2."/>
+      <w:lvlJc w:val="left"/>
+      <w:pPr>
+        <w:ind w:left="1440" w:hanging="360"/>
+      </w:pPr>
+    </w:lvl>
+    <w:lvl w:ilvl="2" w:tplc="4009001B" w:tentative="1">
+      <w:start w:val="1"/>
+      <w:numFmt w:val="lowerRoman"/>
+      <w:lvlText w:val="%3."/>
+      <w:lvlJc w:val="right"/>
+      <w:pPr>
+        <w:ind w:left="2160" w:hanging="180"/>
+      </w:pPr>
+    </w:lvl>
+    <w:lvl w:ilvl="3" w:tplc="4009000F" w:tentative="1">
+      <w:start w:val="1"/>
+      <w:numFmt w:val="decimal"/>
+      <w:lvlText w:val="%4."/>
+      <w:lvlJc w:val="left"/>
+      <w:pPr>
+        <w:ind w:left="2880" w:hanging="360"/>
+      </w:pPr>
+    </w:lvl>
+    <w:lvl w:ilvl="4" w:tplc="40090019" w:tentative="1">
+      <w:start w:val="1"/>
+      <w:numFmt w:val="lowerLetter"/>
+      <w:lvlText w:val="%5."/>
+      <w:lvlJc w:val="left"/>
+      <w:pPr>
+        <w:ind w:left="3600" w:hanging="360"/>
+      </w:pPr>
+    </w:lvl>
+    <w:lvl w:ilvl="5" w:tplc="4009001B" w:tentative="1">
+      <w:start w:val="1"/>
+      <w:numFmt w:val="lowerRoman"/>
+      <w:lvlText w:val="%6."/>
+      <w:lvlJc w:val="right"/>
+      <w:pPr>
+        <w:ind w:left="4320" w:hanging="180"/>
+      </w:pPr>
+    </w:lvl>
+    <w:lvl w:ilvl="6" w:tplc="4009000F" w:tentative="1">
+      <w:start w:val="1"/>
+      <w:numFmt w:val="decimal"/>
+      <w:lvlText w:val="%7."/>
+      <w:lvlJc w:val="left"/>
+      <w:pPr>
+        <w:ind w:left="5040" w:hanging="360"/>
+      </w:pPr>
+    </w:lvl>
+    <w:lvl w:ilvl="7" w:tplc="40090019" w:tentative="1">
+      <w:start w:val="1"/>
+      <w:numFmt w:val="lowerLetter"/>
+      <w:lvlText w:val="%8."/>
+      <w:lvlJc w:val="left"/>
+      <w:pPr>
+        <w:ind w:left="5760" w:hanging="360"/>
+      </w:pPr>
+    </w:lvl>
+    <w:lvl w:ilvl="8" w:tplc="4009001B" w:tentative="1">
+      <w:start w:val="1"/>
+      <w:numFmt w:val="lowerRoman"/>
+      <w:lvlText w:val="%9."/>
+      <w:lvlJc w:val="right"/>
+      <w:pPr>
+        <w:ind w:left="6480" w:hanging="180"/>
+      </w:pPr>
+    </w:lvl>
+  </w:abstractNum>
+  <w:abstractNum w:abstractNumId="1" w15:restartNumberingAfterBreak="0">
+    <w:nsid w:val="5F7E2EE5"/>
+    <w:multiLevelType w:val="hybridMultilevel"/>
+    <w:tmpl w:val="01D257C8"/>
+    <w:lvl w:ilvl="0" w:tplc="AD5C0FC2">
+      <w:numFmt w:val="bullet"/>
+      <w:lvlText w:val="-"/>
+      <w:lvlJc w:val="left"/>
+      <w:pPr>
+        <w:ind w:left="720" w:hanging="360"/>
+      </w:pPr>
+      <w:rPr>
+        <w:rFonts w:ascii="Calibri" w:eastAsiaTheme="minorHAnsi" w:hAnsi="Calibri" w:cs="Calibri" w:hint="default"/>
+      </w:rPr>
+    </w:lvl>
+    <w:lvl w:ilvl="1" w:tplc="40090003">
+      <w:start w:val="1"/>
+      <w:numFmt w:val="bullet"/>
+      <w:lvlText w:val="o"/>
+      <w:lvlJc w:val="left"/>
+      <w:pPr>
+        <w:ind w:left="1440" w:hanging="360"/>
+      </w:pPr>
+      <w:rPr>
+        <w:rFonts w:ascii="Courier New" w:hAnsi="Courier New" w:cs="Courier New" w:hint="default"/>
+      </w:rPr>
+    </w:lvl>
+    <w:lvl w:ilvl="2" w:tplc="40090005" w:tentative="1">
+      <w:start w:val="1"/>
+      <w:numFmt w:val="bullet"/>
+      <w:lvlText w:val=""/>
+      <w:lvlJc w:val="left"/>
+      <w:pPr>
+        <w:ind w:left="2160" w:hanging="360"/>
+      </w:pPr>
+      <w:rPr>
+        <w:rFonts w:ascii="Wingdings" w:hAnsi="Wingdings" w:hint="default"/>
+      </w:rPr>
+    </w:lvl>
+    <w:lvl w:ilvl="3" w:tplc="40090001" w:tentative="1">
+      <w:start w:val="1"/>
+      <w:numFmt w:val="bullet"/>
+      <w:lvlText w:val=""/>
+      <w:lvlJc w:val="left"/>
+      <w:pPr>
+        <w:ind w:left="2880" w:hanging="360"/>
+      </w:pPr>
+      <w:rPr>
+        <w:rFonts w:ascii="Symbol" w:hAnsi="Symbol" w:hint="default"/>
+      </w:rPr>
+    </w:lvl>
+    <w:lvl w:ilvl="4" w:tplc="40090003" w:tentative="1">
+      <w:start w:val="1"/>
+      <w:numFmt w:val="bullet"/>
+      <w:lvlText w:val="o"/>
+      <w:lvlJc w:val="left"/>
+      <w:pPr>
+        <w:ind w:left="3600" w:hanging="360"/>
+      </w:pPr>
+      <w:rPr>
+        <w:rFonts w:ascii="Courier New" w:hAnsi="Courier New" w:cs="Courier New" w:hint="default"/>
+      </w:rPr>
+    </w:lvl>
+    <w:lvl w:ilvl="5" w:tplc="40090005" w:tentative="1">
+      <w:start w:val="1"/>
+      <w:numFmt w:val="bullet"/>
+      <w:lvlText w:val=""/>
+      <w:lvlJc w:val="left"/>
+      <w:pPr>
+        <w:ind w:left="4320" w:hanging="360"/>
+      </w:pPr>
+      <w:rPr>
+        <w:rFonts w:ascii="Wingdings" w:hAnsi="Wingdings" w:hint="default"/>
+      </w:rPr>
+    </w:lvl>
+    <w:lvl w:ilvl="6" w:tplc="40090001" w:tentative="1">
+      <w:start w:val="1"/>
+      <w:numFmt w:val="bullet"/>
+      <w:lvlText w:val=""/>
+      <w:lvlJc w:val="left"/>
+      <w:pPr>
+        <w:ind w:left="5040" w:hanging="360"/>
+      </w:pPr>
+      <w:rPr>
+        <w:rFonts w:ascii="Symbol" w:hAnsi="Symbol" w:hint="default"/>
+      </w:rPr>
+    </w:lvl>
+    <w:lvl w:ilvl="7" w:tplc="40090003" w:tentative="1">
+      <w:start w:val="1"/>
+      <w:numFmt w:val="bullet"/>
+      <w:lvlText w:val="o"/>
+      <w:lvlJc w:val="left"/>
+      <w:pPr>
+        <w:ind w:left="5760" w:hanging="360"/>
+      </w:pPr>
+      <w:rPr>
+        <w:rFonts w:ascii="Courier New" w:hAnsi="Courier New" w:cs="Courier New" w:hint="default"/>
+      </w:rPr>
+    </w:lvl>
+    <w:lvl w:ilvl="8" w:tplc="40090005" w:tentative="1">
+      <w:start w:val="1"/>
+      <w:numFmt w:val="bullet"/>
+      <w:lvlText w:val=""/>
+      <w:lvlJc w:val="left"/>
+      <w:pPr>
+        <w:ind w:left="6480" w:hanging="360"/>
+      </w:pPr>
+      <w:rPr>
+        <w:rFonts w:ascii="Wingdings" w:hAnsi="Wingdings" w:hint="default"/>
+      </w:rPr>
+    </w:lvl>
+  </w:abstractNum>
+  <w:abstractNum w:abstractNumId="2" w15:restartNumberingAfterBreak="0">
+    <w:nsid w:val="79190804"/>
+    <w:multiLevelType w:val="hybridMultilevel"/>
+    <w:tmpl w:val="EF10FA16"/>
+    <w:lvl w:ilvl="0" w:tplc="40090011">
+      <w:start w:val="1"/>
+      <w:numFmt w:val="decimal"/>
+      <w:lvlText w:val="%1)"/>
+      <w:lvlJc w:val="left"/>
+      <w:pPr>
+        <w:ind w:left="360" w:hanging="360"/>
+      </w:pPr>
+      <w:rPr>
+        <w:rFonts w:hint="default"/>
+      </w:rPr>
+    </w:lvl>
+    <w:lvl w:ilvl="1" w:tplc="40090019" w:tentative="1">
+      <w:start w:val="1"/>
+      <w:numFmt w:val="lowerLetter"/>
+      <w:lvlText w:val="%2."/>
+      <w:lvlJc w:val="left"/>
+      <w:pPr>
+        <w:ind w:left="1080" w:hanging="360"/>
+      </w:pPr>
+    </w:lvl>
+    <w:lvl w:ilvl="2" w:tplc="4009001B" w:tentative="1">
+      <w:start w:val="1"/>
+      <w:numFmt w:val="lowerRoman"/>
+      <w:lvlText w:val="%3."/>
+      <w:lvlJc w:val="right"/>
+      <w:pPr>
+        <w:ind w:left="1800" w:hanging="180"/>
+      </w:pPr>
+    </w:lvl>
+    <w:lvl w:ilvl="3" w:tplc="4009000F" w:tentative="1">
+      <w:start w:val="1"/>
+      <w:numFmt w:val="decimal"/>
+      <w:lvlText w:val="%4."/>
+      <w:lvlJc w:val="left"/>
+      <w:pPr>
+        <w:ind w:left="2520" w:hanging="360"/>
+      </w:pPr>
+    </w:lvl>
+    <w:lvl w:ilvl="4" w:tplc="40090019" w:tentative="1">
+      <w:start w:val="1"/>
+      <w:numFmt w:val="lowerLetter"/>
+      <w:lvlText w:val="%5."/>
+      <w:lvlJc w:val="left"/>
+      <w:pPr>
+        <w:ind w:left="3240" w:hanging="360"/>
+      </w:pPr>
+    </w:lvl>
+    <w:lvl w:ilvl="5" w:tplc="4009001B" w:tentative="1">
+      <w:start w:val="1"/>
+      <w:numFmt w:val="lowerRoman"/>
+      <w:lvlText w:val="%6."/>
+      <w:lvlJc w:val="right"/>
+      <w:pPr>
+        <w:ind w:left="3960" w:hanging="180"/>
+      </w:pPr>
+    </w:lvl>
+    <w:lvl w:ilvl="6" w:tplc="4009000F" w:tentative="1">
+      <w:start w:val="1"/>
+      <w:numFmt w:val="decimal"/>
+      <w:lvlText w:val="%7."/>
+      <w:lvlJc w:val="left"/>
+      <w:pPr>
+        <w:ind w:left="4680" w:hanging="360"/>
+      </w:pPr>
+    </w:lvl>
+    <w:lvl w:ilvl="7" w:tplc="40090019" w:tentative="1">
+      <w:start w:val="1"/>
+      <w:numFmt w:val="lowerLetter"/>
+      <w:lvlText w:val="%8."/>
+      <w:lvlJc w:val="left"/>
+      <w:pPr>
+        <w:ind w:left="5400" w:hanging="360"/>
+      </w:pPr>
+    </w:lvl>
+    <w:lvl w:ilvl="8" w:tplc="4009001B" w:tentative="1">
+      <w:start w:val="1"/>
+      <w:numFmt w:val="lowerRoman"/>
+      <w:lvlText w:val="%9."/>
+      <w:lvlJc w:val="right"/>
+      <w:pPr>
+        <w:ind w:left="6120" w:hanging="180"/>
+      </w:pPr>
+    </w:lvl>
+  </w:abstractNum>
+  <w:abstractNum w:abstractNumId="3" w15:restartNumberingAfterBreak="0">
     <w:nsid w:val="7A073F41"/>
     <w:multiLevelType w:val="hybridMultilevel"/>
     <w:tmpl w:val="9AA2C888"/>
@@ -252,7 +2313,16 @@
     </w:lvl>
   </w:abstractNum>
   <w:num w:numId="1">
+    <w:abstractNumId w:val="3"/>
+  </w:num>
+  <w:num w:numId="2">
+    <w:abstractNumId w:val="1"/>
+  </w:num>
+  <w:num w:numId="3">
     <w:abstractNumId w:val="0"/>
+  </w:num>
+  <w:num w:numId="4">
+    <w:abstractNumId w:val="2"/>
   </w:num>
 </w:numbering>
 </file>
@@ -677,6 +2747,50 @@
       <w:szCs w:val="32"/>
     </w:rPr>
   </w:style>
+  <w:style w:type="paragraph" w:styleId="Heading2">
+    <w:name w:val="heading 2"/>
+    <w:basedOn w:val="Normal"/>
+    <w:next w:val="Normal"/>
+    <w:link w:val="Heading2Char"/>
+    <w:uiPriority w:val="9"/>
+    <w:unhideWhenUsed/>
+    <w:qFormat/>
+    <w:rsid w:val="00C75632"/>
+    <w:pPr>
+      <w:keepNext/>
+      <w:keepLines/>
+      <w:spacing w:before="40" w:after="0"/>
+      <w:outlineLvl w:val="1"/>
+    </w:pPr>
+    <w:rPr>
+      <w:rFonts w:asciiTheme="majorHAnsi" w:eastAsiaTheme="majorEastAsia" w:hAnsiTheme="majorHAnsi" w:cstheme="majorBidi"/>
+      <w:color w:val="2F5496" w:themeColor="accent1" w:themeShade="BF"/>
+      <w:sz w:val="26"/>
+      <w:szCs w:val="26"/>
+    </w:rPr>
+  </w:style>
+  <w:style w:type="paragraph" w:styleId="Heading3">
+    <w:name w:val="heading 3"/>
+    <w:basedOn w:val="Normal"/>
+    <w:next w:val="Normal"/>
+    <w:link w:val="Heading3Char"/>
+    <w:uiPriority w:val="9"/>
+    <w:unhideWhenUsed/>
+    <w:qFormat/>
+    <w:rsid w:val="001D1B84"/>
+    <w:pPr>
+      <w:keepNext/>
+      <w:keepLines/>
+      <w:spacing w:before="40" w:after="0"/>
+      <w:outlineLvl w:val="2"/>
+    </w:pPr>
+    <w:rPr>
+      <w:rFonts w:asciiTheme="majorHAnsi" w:eastAsiaTheme="majorEastAsia" w:hAnsiTheme="majorHAnsi" w:cstheme="majorBidi"/>
+      <w:color w:val="1F3763" w:themeColor="accent1" w:themeShade="7F"/>
+      <w:sz w:val="24"/>
+      <w:szCs w:val="24"/>
+    </w:rPr>
+  </w:style>
   <w:style w:type="character" w:default="1" w:styleId="DefaultParagraphFont">
     <w:name w:val="Default Paragraph Font"/>
     <w:uiPriority w:val="1"/>
@@ -727,6 +2841,137 @@
       <w:ind w:left="720"/>
       <w:contextualSpacing/>
     </w:pPr>
+  </w:style>
+  <w:style w:type="paragraph" w:styleId="Title">
+    <w:name w:val="Title"/>
+    <w:basedOn w:val="Normal"/>
+    <w:next w:val="Normal"/>
+    <w:link w:val="TitleChar"/>
+    <w:uiPriority w:val="10"/>
+    <w:qFormat/>
+    <w:rsid w:val="00E8402A"/>
+    <w:pPr>
+      <w:spacing w:after="0" w:line="240" w:lineRule="auto"/>
+      <w:contextualSpacing/>
+    </w:pPr>
+    <w:rPr>
+      <w:rFonts w:asciiTheme="majorHAnsi" w:eastAsiaTheme="majorEastAsia" w:hAnsiTheme="majorHAnsi" w:cstheme="majorBidi"/>
+      <w:spacing w:val="-10"/>
+      <w:kern w:val="28"/>
+      <w:sz w:val="56"/>
+      <w:szCs w:val="56"/>
+    </w:rPr>
+  </w:style>
+  <w:style w:type="character" w:customStyle="1" w:styleId="TitleChar">
+    <w:name w:val="Title Char"/>
+    <w:basedOn w:val="DefaultParagraphFont"/>
+    <w:link w:val="Title"/>
+    <w:uiPriority w:val="10"/>
+    <w:rsid w:val="00E8402A"/>
+    <w:rPr>
+      <w:rFonts w:asciiTheme="majorHAnsi" w:eastAsiaTheme="majorEastAsia" w:hAnsiTheme="majorHAnsi" w:cstheme="majorBidi"/>
+      <w:spacing w:val="-10"/>
+      <w:kern w:val="28"/>
+      <w:sz w:val="56"/>
+      <w:szCs w:val="56"/>
+    </w:rPr>
+  </w:style>
+  <w:style w:type="character" w:customStyle="1" w:styleId="Heading2Char">
+    <w:name w:val="Heading 2 Char"/>
+    <w:basedOn w:val="DefaultParagraphFont"/>
+    <w:link w:val="Heading2"/>
+    <w:uiPriority w:val="9"/>
+    <w:rsid w:val="00C75632"/>
+    <w:rPr>
+      <w:rFonts w:asciiTheme="majorHAnsi" w:eastAsiaTheme="majorEastAsia" w:hAnsiTheme="majorHAnsi" w:cstheme="majorBidi"/>
+      <w:color w:val="2F5496" w:themeColor="accent1" w:themeShade="BF"/>
+      <w:sz w:val="26"/>
+      <w:szCs w:val="26"/>
+    </w:rPr>
+  </w:style>
+  <w:style w:type="paragraph" w:styleId="TOC1">
+    <w:name w:val="toc 1"/>
+    <w:basedOn w:val="Normal"/>
+    <w:next w:val="Normal"/>
+    <w:autoRedefine/>
+    <w:uiPriority w:val="39"/>
+    <w:unhideWhenUsed/>
+    <w:rsid w:val="00776598"/>
+    <w:pPr>
+      <w:spacing w:after="100"/>
+    </w:pPr>
+    <w:rPr>
+      <w:b/>
+    </w:rPr>
+  </w:style>
+  <w:style w:type="paragraph" w:styleId="TOC2">
+    <w:name w:val="toc 2"/>
+    <w:basedOn w:val="Normal"/>
+    <w:next w:val="Normal"/>
+    <w:autoRedefine/>
+    <w:uiPriority w:val="39"/>
+    <w:unhideWhenUsed/>
+    <w:rsid w:val="008C0E65"/>
+    <w:pPr>
+      <w:spacing w:after="100"/>
+      <w:ind w:left="220"/>
+    </w:pPr>
+  </w:style>
+  <w:style w:type="character" w:styleId="Hyperlink">
+    <w:name w:val="Hyperlink"/>
+    <w:basedOn w:val="DefaultParagraphFont"/>
+    <w:uiPriority w:val="99"/>
+    <w:unhideWhenUsed/>
+    <w:rsid w:val="008C0E65"/>
+    <w:rPr>
+      <w:color w:val="0563C1" w:themeColor="hyperlink"/>
+      <w:u w:val="single"/>
+    </w:rPr>
+  </w:style>
+  <w:style w:type="paragraph" w:styleId="TOCHeading">
+    <w:name w:val="TOC Heading"/>
+    <w:basedOn w:val="Heading1"/>
+    <w:next w:val="Normal"/>
+    <w:uiPriority w:val="39"/>
+    <w:unhideWhenUsed/>
+    <w:qFormat/>
+    <w:rsid w:val="00CA570B"/>
+    <w:pPr>
+      <w:outlineLvl w:val="9"/>
+    </w:pPr>
+    <w:rPr>
+      <w:lang w:val="en-US"/>
+    </w:rPr>
+  </w:style>
+  <w:style w:type="paragraph" w:styleId="TOC3">
+    <w:name w:val="toc 3"/>
+    <w:basedOn w:val="Normal"/>
+    <w:next w:val="Normal"/>
+    <w:autoRedefine/>
+    <w:uiPriority w:val="39"/>
+    <w:unhideWhenUsed/>
+    <w:rsid w:val="00CA570B"/>
+    <w:pPr>
+      <w:spacing w:after="100"/>
+      <w:ind w:left="440"/>
+    </w:pPr>
+    <w:rPr>
+      <w:rFonts w:eastAsiaTheme="minorEastAsia" w:cs="Times New Roman"/>
+      <w:lang w:val="en-US"/>
+    </w:rPr>
+  </w:style>
+  <w:style w:type="character" w:customStyle="1" w:styleId="Heading3Char">
+    <w:name w:val="Heading 3 Char"/>
+    <w:basedOn w:val="DefaultParagraphFont"/>
+    <w:link w:val="Heading3"/>
+    <w:uiPriority w:val="9"/>
+    <w:rsid w:val="001D1B84"/>
+    <w:rPr>
+      <w:rFonts w:asciiTheme="majorHAnsi" w:eastAsiaTheme="majorEastAsia" w:hAnsiTheme="majorHAnsi" w:cstheme="majorBidi"/>
+      <w:color w:val="1F3763" w:themeColor="accent1" w:themeShade="7F"/>
+      <w:sz w:val="24"/>
+      <w:szCs w:val="24"/>
+    </w:rPr>
   </w:style>
 </w:styles>
 </file>
@@ -1024,4 +3269,16 @@
     </a:ext>
   </a:extLst>
 </a:theme>
+</file>
+
+<file path=customXml/item1.xml><?xml version="1.0" encoding="utf-8"?>
+<b:Sources xmlns:b="http://schemas.openxmlformats.org/officeDocument/2006/bibliography" xmlns="http://schemas.openxmlformats.org/officeDocument/2006/bibliography" SelectedStyle="\APASixthEditionOfficeOnline.xsl" StyleName="APA" Version="6"/>
+</file>
+
+<file path=customXml/itemProps1.xml><?xml version="1.0" encoding="utf-8"?>
+<ds:datastoreItem xmlns:ds="http://schemas.openxmlformats.org/officeDocument/2006/customXml" ds:itemID="{BEFC2140-8FE0-4836-82CE-93F28067F106}">
+  <ds:schemaRefs>
+    <ds:schemaRef ds:uri="http://schemas.openxmlformats.org/officeDocument/2006/bibliography"/>
+  </ds:schemaRefs>
+</ds:datastoreItem>
 </file>
</xml_diff>